<commit_message>
changed test plan section and added folder link
</commit_message>
<xml_diff>
--- a/Software_Requirements_Specification_Testing.docx
+++ b/Software_Requirements_Specification_Testing.docx
@@ -12451,7 +12451,6 @@
           <w:bCs/>
         </w:rPr>
       </w:pPr>
-      <w:proofErr w:type="spellStart"/>
       <w:r>
         <w:rPr>
           <w:b/>
@@ -12459,9 +12458,8 @@
           <w:i/>
           <w:iCs/>
         </w:rPr>
-        <w:t>Github</w:t>
-      </w:r>
-      <w:proofErr w:type="spellEnd"/>
+        <w:t>GitHub</w:t>
+      </w:r>
       <w:r>
         <w:rPr>
           <w:b/>
@@ -12480,34 +12478,22 @@
         </w:rPr>
         <w:t xml:space="preserve"> </w:t>
       </w:r>
-      <w:r>
-        <w:rPr>
-          <w:b/>
-          <w:bCs/>
+      <w:hyperlink r:id="rId15" w:history="1">
+        <w:r>
+          <w:rPr>
+            <w:rStyle w:val="Hyperlink"/>
+            <w:i/>
+            <w:iCs/>
+          </w:rPr>
+          <w:t>https://github.com/kalba5618/Group-9-Design-SRS/tree/main/Assignment3_TestPlan</w:t>
+        </w:r>
+      </w:hyperlink>
+      <w:r>
+        <w:rPr>
           <w:i/>
           <w:iCs/>
         </w:rPr>
-        <w:t xml:space="preserve">point to </w:t>
-      </w:r>
-      <w:proofErr w:type="spellStart"/>
-      <w:r>
-        <w:rPr>
-          <w:b/>
-          <w:bCs/>
-          <w:i/>
-          <w:iCs/>
-        </w:rPr>
-        <w:t>filder</w:t>
-      </w:r>
-      <w:proofErr w:type="spellEnd"/>
-      <w:r>
-        <w:rPr>
-          <w:b/>
-          <w:bCs/>
-          <w:i/>
-          <w:iCs/>
-        </w:rPr>
-        <w:t xml:space="preserve"> that includes test plan pdf and cases xlsx</w:t>
+        <w:t xml:space="preserve"> </w:t>
       </w:r>
     </w:p>
     <w:p>
@@ -12515,41 +12501,57 @@
         <w:pStyle w:val="Heading2"/>
       </w:pPr>
       <w:r>
-        <w:t>7</w:t>
-      </w:r>
-      <w:r>
-        <w:t>.</w:t>
-      </w:r>
-      <w:r>
-        <w:t>1</w:t>
-      </w:r>
-      <w:r>
+        <w:t>7.1 Purpose</w:t>
+      </w:r>
+    </w:p>
+    <w:p>
+      <w:pPr>
+        <w:pStyle w:val="p1"/>
+        <w:rPr>
+          <w:sz w:val="24"/>
+          <w:szCs w:val="24"/>
+        </w:rPr>
+      </w:pPr>
+      <w:r>
+        <w:rPr>
+          <w:sz w:val="24"/>
+          <w:szCs w:val="24"/>
+        </w:rPr>
+        <w:t>The purpose of this test plan is to define the strategy, scope, resources, and schedule for</w:t>
+      </w:r>
+      <w:r>
+        <w:rPr>
+          <w:sz w:val="24"/>
+          <w:szCs w:val="24"/>
+        </w:rPr>
         <w:t xml:space="preserve"> </w:t>
       </w:r>
       <w:r>
-        <w:t>Purpose</w:t>
-      </w:r>
-    </w:p>
-    <w:p>
-      <w:pPr>
-        <w:pStyle w:val="p1"/>
         <w:rPr>
           <w:sz w:val="24"/>
           <w:szCs w:val="24"/>
         </w:rPr>
-      </w:pPr>
+        <w:t>verification</w:t>
+      </w:r>
       <w:r>
         <w:rPr>
           <w:sz w:val="24"/>
           <w:szCs w:val="24"/>
         </w:rPr>
-        <w:t>The purpose of this test plan is to define the strategy, scope, resources, and schedule for</w:t>
+        <w:t xml:space="preserve"> </w:t>
       </w:r>
       <w:r>
         <w:rPr>
           <w:sz w:val="24"/>
           <w:szCs w:val="24"/>
         </w:rPr>
+        <w:t>and validation of the Movie Theater Ticketing System (MTTS). It ensures that all functional and</w:t>
+      </w:r>
+      <w:r>
+        <w:rPr>
+          <w:sz w:val="24"/>
+          <w:szCs w:val="24"/>
+        </w:rPr>
         <w:t xml:space="preserve"> </w:t>
       </w:r>
       <w:r>
@@ -12557,7 +12559,7 @@
           <w:sz w:val="24"/>
           <w:szCs w:val="24"/>
         </w:rPr>
-        <w:t>verification</w:t>
+        <w:t>non-functional requirements are properly tested, that defects are identified and resolved, and that the</w:t>
       </w:r>
       <w:r>
         <w:rPr>
@@ -12571,34 +12573,6 @@
           <w:sz w:val="24"/>
           <w:szCs w:val="24"/>
         </w:rPr>
-        <w:t>and validation of the Movie Theater Ticketing System (MTTS). It ensures that all functional and</w:t>
-      </w:r>
-      <w:r>
-        <w:rPr>
-          <w:sz w:val="24"/>
-          <w:szCs w:val="24"/>
-        </w:rPr>
-        <w:t xml:space="preserve"> </w:t>
-      </w:r>
-      <w:r>
-        <w:rPr>
-          <w:sz w:val="24"/>
-          <w:szCs w:val="24"/>
-        </w:rPr>
-        <w:t>non-functional requirements are properly tested, that defects are identified and resolved, and that the</w:t>
-      </w:r>
-      <w:r>
-        <w:rPr>
-          <w:sz w:val="24"/>
-          <w:szCs w:val="24"/>
-        </w:rPr>
-        <w:t xml:space="preserve"> </w:t>
-      </w:r>
-      <w:r>
-        <w:rPr>
-          <w:sz w:val="24"/>
-          <w:szCs w:val="24"/>
-        </w:rPr>
         <w:t>final system meets both user and performance expectations.</w:t>
       </w:r>
     </w:p>
@@ -12607,19 +12581,7 @@
         <w:pStyle w:val="Heading2"/>
       </w:pPr>
       <w:r>
-        <w:t>7</w:t>
-      </w:r>
-      <w:r>
-        <w:t>.</w:t>
-      </w:r>
-      <w:r>
-        <w:t>2</w:t>
-      </w:r>
-      <w:r>
-        <w:t xml:space="preserve"> </w:t>
-      </w:r>
-      <w:r>
-        <w:t>Test Objectives</w:t>
+        <w:t>7.2 Test Objectives</w:t>
       </w:r>
     </w:p>
     <w:p>
@@ -12746,16 +12708,7 @@
         <w:pStyle w:val="Heading2"/>
       </w:pPr>
       <w:r>
-        <w:t>7.</w:t>
-      </w:r>
-      <w:r>
-        <w:t>3</w:t>
-      </w:r>
-      <w:r>
-        <w:t xml:space="preserve"> </w:t>
-      </w:r>
-      <w:r>
-        <w:t>Test Scope</w:t>
+        <w:t>7.3 Test Scope</w:t>
       </w:r>
     </w:p>
     <w:p>
@@ -12902,16 +12855,7 @@
         <w:pStyle w:val="Heading2"/>
       </w:pPr>
       <w:r>
-        <w:t>7.</w:t>
-      </w:r>
-      <w:r>
-        <w:t>4</w:t>
-      </w:r>
-      <w:r>
-        <w:t xml:space="preserve"> </w:t>
-      </w:r>
-      <w:r>
-        <w:t>Features to Be Tested</w:t>
+        <w:t>7.4 Features to Be Tested</w:t>
       </w:r>
     </w:p>
     <w:tbl>
@@ -13018,21 +12962,7 @@
                 <w:sz w:val="24"/>
                 <w:szCs w:val="24"/>
               </w:rPr>
-              <w:t>End-to-end flow for Regular and Deluxe</w:t>
-            </w:r>
-            <w:r>
-              <w:rPr>
-                <w:sz w:val="24"/>
-                <w:szCs w:val="24"/>
-              </w:rPr>
-              <w:t xml:space="preserve"> </w:t>
-            </w:r>
-            <w:r>
-              <w:rPr>
-                <w:sz w:val="24"/>
-                <w:szCs w:val="24"/>
-              </w:rPr>
-              <w:t>theaters</w:t>
+              <w:t>End-to-end flow for Regular and Deluxe theaters</w:t>
             </w:r>
           </w:p>
         </w:tc>
@@ -13137,21 +13067,7 @@
                 <w:sz w:val="24"/>
                 <w:szCs w:val="24"/>
               </w:rPr>
-              <w:t>Student, Military, and Senior pricing</w:t>
-            </w:r>
-            <w:r>
-              <w:rPr>
-                <w:sz w:val="24"/>
-                <w:szCs w:val="24"/>
-              </w:rPr>
-              <w:t xml:space="preserve"> </w:t>
-            </w:r>
-            <w:r>
-              <w:rPr>
-                <w:sz w:val="24"/>
-                <w:szCs w:val="24"/>
-              </w:rPr>
-              <w:t>rules</w:t>
+              <w:t>Student, Military, and Senior pricing rules</w:t>
             </w:r>
             <w:r>
               <w:rPr>
@@ -13202,21 +13118,7 @@
                 <w:sz w:val="24"/>
                 <w:szCs w:val="24"/>
               </w:rPr>
-              <w:t>Account creation, points tracking, and</w:t>
-            </w:r>
-            <w:r>
-              <w:rPr>
-                <w:sz w:val="24"/>
-                <w:szCs w:val="24"/>
-              </w:rPr>
-              <w:t xml:space="preserve"> </w:t>
-            </w:r>
-            <w:r>
-              <w:rPr>
-                <w:sz w:val="24"/>
-                <w:szCs w:val="24"/>
-              </w:rPr>
-              <w:t>redemption</w:t>
+              <w:t>Account creation, points tracking, and redemption</w:t>
             </w:r>
             <w:r>
               <w:rPr>
@@ -13496,21 +13398,7 @@
                 <w:sz w:val="24"/>
                 <w:szCs w:val="24"/>
               </w:rPr>
-              <w:t>Language and currency support (English,</w:t>
-            </w:r>
-            <w:r>
-              <w:rPr>
-                <w:sz w:val="24"/>
-                <w:szCs w:val="24"/>
-              </w:rPr>
-              <w:t xml:space="preserve"> </w:t>
-            </w:r>
-            <w:r>
-              <w:rPr>
-                <w:sz w:val="24"/>
-                <w:szCs w:val="24"/>
-              </w:rPr>
-              <w:t>Spanish)</w:t>
+              <w:t>Language and currency support (English, Spanish)</w:t>
             </w:r>
             <w:r>
               <w:rPr>
@@ -13591,16 +13479,7 @@
         <w:pStyle w:val="Heading2"/>
       </w:pPr>
       <w:r>
-        <w:t>7.</w:t>
-      </w:r>
-      <w:r>
-        <w:t>5</w:t>
-      </w:r>
-      <w:r>
-        <w:t xml:space="preserve"> Test </w:t>
-      </w:r>
-      <w:r>
-        <w:t>Approach</w:t>
+        <w:t>7.5 Test Approach</w:t>
       </w:r>
     </w:p>
     <w:p/>
@@ -13610,13 +13489,7 @@
       </w:pPr>
       <w:r>
         <w:lastRenderedPageBreak/>
-        <w:t>7.</w:t>
-      </w:r>
-      <w:r>
-        <w:t>6</w:t>
-      </w:r>
-      <w:r>
-        <w:t xml:space="preserve"> Test Approach</w:t>
+        <w:t>7.6 Test Approach</w:t>
       </w:r>
     </w:p>
     <w:p>
@@ -13876,16 +13749,7 @@
         <w:pStyle w:val="Heading2"/>
       </w:pPr>
       <w:r>
-        <w:t>7.</w:t>
-      </w:r>
-      <w:r>
-        <w:t>7</w:t>
-      </w:r>
-      <w:r>
-        <w:t xml:space="preserve"> Test </w:t>
-      </w:r>
-      <w:r>
-        <w:t>Data and Vectors</w:t>
+        <w:t>7.7 Test Data and Vectors</w:t>
       </w:r>
     </w:p>
     <w:p>
@@ -14058,16 +13922,7 @@
         <w:pStyle w:val="Heading2"/>
       </w:pPr>
       <w:r>
-        <w:t>7.</w:t>
-      </w:r>
-      <w:r>
-        <w:t>8</w:t>
-      </w:r>
-      <w:r>
-        <w:t xml:space="preserve"> Test </w:t>
-      </w:r>
-      <w:r>
-        <w:t>Environment</w:t>
+        <w:t>7.8 Test Environment</w:t>
       </w:r>
     </w:p>
     <w:p>
@@ -14231,16 +14086,7 @@
         <w:pStyle w:val="Heading2"/>
       </w:pPr>
       <w:r>
-        <w:t>7.</w:t>
-      </w:r>
-      <w:r>
-        <w:t>9</w:t>
-      </w:r>
-      <w:r>
-        <w:t xml:space="preserve"> </w:t>
-      </w:r>
-      <w:r>
-        <w:t>Entry and Exit Criteria</w:t>
+        <w:t>7.9 Entry and Exit Criteria</w:t>
       </w:r>
     </w:p>
     <w:p>
@@ -14402,16 +14248,7 @@
       </w:pPr>
       <w:r>
         <w:lastRenderedPageBreak/>
-        <w:t>7.</w:t>
-      </w:r>
-      <w:r>
-        <w:t>10</w:t>
-      </w:r>
-      <w:r>
-        <w:t xml:space="preserve"> </w:t>
-      </w:r>
-      <w:r>
-        <w:t>Deliverables</w:t>
+        <w:t>7.10 Deliverables</w:t>
       </w:r>
     </w:p>
     <w:p>
@@ -14518,10 +14355,7 @@
         <w:pStyle w:val="Heading2"/>
       </w:pPr>
       <w:r>
-        <w:t>7.</w:t>
-      </w:r>
-      <w:r>
-        <w:t>11 Risks and Mitigation</w:t>
+        <w:t>7.11 Risks and Mitigation</w:t>
       </w:r>
     </w:p>
     <w:tbl>
@@ -14726,22 +14560,12 @@
         </w:tc>
       </w:tr>
     </w:tbl>
-    <w:p/>
     <w:p>
       <w:pPr>
         <w:pStyle w:val="Heading2"/>
       </w:pPr>
       <w:r>
-        <w:t>7.</w:t>
-      </w:r>
-      <w:r>
-        <w:t>12</w:t>
-      </w:r>
-      <w:r>
-        <w:t xml:space="preserve"> </w:t>
-      </w:r>
-      <w:r>
-        <w:t>Traceability</w:t>
+        <w:t>7.12 Traceability</w:t>
       </w:r>
     </w:p>
     <w:p>
@@ -14757,21 +14581,7 @@
           <w:sz w:val="24"/>
           <w:szCs w:val="24"/>
         </w:rPr>
-        <w:t>All test cases are linked to their respective requirement IDs (FR-x / NFR-x). The traceability matrix</w:t>
-      </w:r>
-      <w:r>
-        <w:rPr>
-          <w:sz w:val="24"/>
-          <w:szCs w:val="24"/>
-        </w:rPr>
-        <w:t xml:space="preserve"> </w:t>
-      </w:r>
-      <w:r>
-        <w:rPr>
-          <w:sz w:val="24"/>
-          <w:szCs w:val="24"/>
-        </w:rPr>
-        <w:t xml:space="preserve">in </w:t>
+        <w:t xml:space="preserve">All test cases are linked to their respective requirement IDs (FR-x / NFR-x). The traceability matrix in </w:t>
       </w:r>
       <w:r>
         <w:rPr>
@@ -14787,42 +14597,18 @@
           <w:sz w:val="24"/>
           <w:szCs w:val="24"/>
         </w:rPr>
-        <w:t xml:space="preserve"> ensures that every requirement is verified through at least one</w:t>
-      </w:r>
-      <w:r>
+        <w:t xml:space="preserve"> ensures that every requirement is verified through at least one corresponding test, maintaining alignment between requirements, design, and implementation.</w:t>
+      </w:r>
+    </w:p>
+    <w:p>
+      <w:pPr>
+        <w:pStyle w:val="p1"/>
         <w:rPr>
           <w:sz w:val="24"/>
           <w:szCs w:val="24"/>
         </w:rPr>
-        <w:t xml:space="preserve"> </w:t>
-      </w:r>
-      <w:r>
-        <w:rPr>
-          <w:sz w:val="24"/>
-          <w:szCs w:val="24"/>
-        </w:rPr>
-        <w:t>corresponding test, maintaining alignment between requirements, design, and implementation.</w:t>
-      </w:r>
-    </w:p>
-    <w:p>
-      <w:pPr>
-        <w:pStyle w:val="Heading2"/>
-      </w:pPr>
-      <w:r>
-        <w:t>7.1</w:t>
-      </w:r>
-      <w:r>
-        <w:t>3</w:t>
-      </w:r>
-      <w:r>
-        <w:t xml:space="preserve"> </w:t>
-      </w:r>
-      <w:r>
-        <w:t>Test Cases</w:t>
-      </w:r>
-    </w:p>
-    <w:p/>
-    <w:p/>
+      </w:pPr>
+    </w:p>
     <w:p>
       <w:pPr>
         <w:pStyle w:val="Heading1"/>
@@ -14882,7 +14668,7 @@
       <w:bookmarkEnd w:id="94"/>
     </w:p>
     <w:sectPr>
-      <w:headerReference w:type="first" r:id="rId15"/>
+      <w:headerReference w:type="first" r:id="rId16"/>
       <w:pgSz w:w="12240" w:h="15840"/>
       <w:pgMar w:top="1440" w:right="1440" w:bottom="1440" w:left="1440" w:header="720" w:footer="720" w:gutter="0"/>
       <w:pgNumType w:start="1"/>

</xml_diff>